<commit_message>
AU summary doc is emailed to ML holder when AU aproved
</commit_message>
<xml_diff>
--- a/mooringlicensing/management/templates/Attachment Template - ML - AU Summary.docx
+++ b/mooringlicensing/management/templates/Attachment Template - ML - AU Summary.docx
@@ -81,16 +81,7 @@
           <w:sz w:val="16"/>
           <w:szCs w:val="16"/>
         </w:rPr>
-        <w:t xml:space="preserve">Date: </w:t>
-      </w:r>
-      <w:r>
-        <w:rPr>
-          <w:rFonts w:cs="Arial" w:ascii="Arial Nova Light" w:hAnsi="Arial Nova Light"/>
-          <w:color w:val="464646"/>
-          <w:sz w:val="16"/>
-          <w:szCs w:val="16"/>
-        </w:rPr>
-        <w:t>{{ issue_date }}</w:t>
+        <w:t>Date: {{ issue_date }}</w:t>
       </w:r>
     </w:p>
     <w:p>
@@ -117,16 +108,7 @@
           <w:szCs w:val="16"/>
         </w:rPr>
         <w:tab/>
-        <w:t xml:space="preserve">Application number: </w:t>
-      </w:r>
-      <w:r>
-        <w:rPr>
-          <w:rFonts w:cs="Arial" w:ascii="Arial Nova Light" w:hAnsi="Arial Nova Light"/>
-          <w:color w:val="464646"/>
-          <w:sz w:val="16"/>
-          <w:szCs w:val="16"/>
-        </w:rPr>
-        <w:t>{{ application.lodgement_number }}</w:t>
+        <w:t>Application number: {{ application.lodgement_number }}</w:t>
       </w:r>
     </w:p>
     <w:p>
@@ -211,16 +193,7 @@
           <w:sz w:val="20"/>
           <w:szCs w:val="20"/>
         </w:rPr>
-        <w:t xml:space="preserve">Dear </w:t>
-      </w:r>
-      <w:r>
-        <w:rPr>
-          <w:rFonts w:cs="Arial" w:ascii="Arial Nova Light" w:hAnsi="Arial Nova Light"/>
-          <w:color w:val="464646"/>
-          <w:sz w:val="20"/>
-          <w:szCs w:val="20"/>
-        </w:rPr>
-        <w:t>{{ applicant_first_name }}</w:t>
+        <w:t>Dear {{ applicant_first_name }}</w:t>
       </w:r>
     </w:p>
     <w:p>
@@ -263,16 +236,7 @@
           <w:sz w:val="20"/>
           <w:szCs w:val="20"/>
         </w:rPr>
-        <w:t xml:space="preserve">As at </w:t>
-      </w:r>
-      <w:r>
-        <w:rPr>
-          <w:rFonts w:cs="Arial" w:ascii="Arial Nova Light" w:hAnsi="Arial Nova Light"/>
-          <w:color w:val="464646"/>
-          <w:sz w:val="20"/>
-          <w:szCs w:val="20"/>
-        </w:rPr>
-        <w:t>{{ issue_date }}</w:t>
+        <w:t>As at {{ issue_date }}</w:t>
       </w:r>
       <w:r>
         <w:rPr>
@@ -466,28 +430,7 @@
           <w:rFonts w:cs="Arial" w:ascii="Arial" w:hAnsi="Arial"/>
           <w:color w:val="464646"/>
         </w:rPr>
-        <w:t xml:space="preserve">Authorised Users of </w:t>
-      </w:r>
-      <w:r>
-        <w:rPr>
-          <w:rFonts w:cs="Arial" w:ascii="Arial" w:hAnsi="Arial"/>
-          <w:color w:val="464646"/>
-        </w:rPr>
-        <w:t>{{ mooring_name }}</w:t>
-      </w:r>
-      <w:r>
-        <w:rPr>
-          <w:rFonts w:cs="Arial" w:ascii="Arial" w:hAnsi="Arial"/>
-          <w:color w:val="464646"/>
-        </w:rPr>
-        <w:t xml:space="preserve"> as at </w:t>
-      </w:r>
-      <w:r>
-        <w:rPr>
-          <w:rFonts w:cs="Arial" w:ascii="Arial" w:hAnsi="Arial"/>
-          <w:color w:val="464646"/>
-        </w:rPr>
-        <w:t>{{ issue_date }}</w:t>
+        <w:t>Authorised Users of {{ mooring_name }} as at {{ issue_date }}</w:t>
       </w:r>
     </w:p>
     <w:p>
@@ -824,7 +767,7 @@
               <w:bottom w:val="nil"/>
               <w:right w:val="nil"/>
             </w:tcBorders>
-            <w:vAlign w:val="bottom"/>
+            <w:vAlign w:val="center"/>
           </w:tcPr>
           <w:p>
             <w:pPr>
@@ -858,7 +801,7 @@
               <w:bottom w:val="nil"/>
               <w:right w:val="nil"/>
             </w:tcBorders>
-            <w:vAlign w:val="bottom"/>
+            <w:vAlign w:val="center"/>
           </w:tcPr>
           <w:p>
             <w:pPr>
@@ -888,16 +831,7 @@
                 <w:sz w:val="18"/>
                 <w:szCs w:val="18"/>
               </w:rPr>
-              <w:t xml:space="preserve"> - </w:t>
-            </w:r>
-            <w:r>
-              <w:rPr>
-                <w:rFonts w:cs="Arial" w:ascii="Arial Nova Light" w:hAnsi="Arial Nova Light"/>
-                <w:color w:val="464646"/>
-                <w:sz w:val="18"/>
-                <w:szCs w:val="18"/>
-              </w:rPr>
-              <w:t>{{ p.vessel.name }}</w:t>
+              <w:t xml:space="preserve"> - {{ p.vessel.name }}</w:t>
             </w:r>
           </w:p>
         </w:tc>
@@ -910,7 +844,7 @@
               <w:bottom w:val="nil"/>
               <w:right w:val="nil"/>
             </w:tcBorders>
-            <w:vAlign w:val="bottom"/>
+            <w:vAlign w:val="center"/>
           </w:tcPr>
           <w:p>
             <w:pPr>
@@ -931,16 +865,7 @@
                 <w:sz w:val="18"/>
                 <w:szCs w:val="18"/>
               </w:rPr>
-              <w:t>{{ p.vessel.length }}</w:t>
-            </w:r>
-            <w:r>
-              <w:rPr>
-                <w:rFonts w:cs="Arial" w:ascii="Arial Nova Light" w:hAnsi="Arial Nova Light"/>
-                <w:color w:val="464646"/>
-                <w:sz w:val="18"/>
-                <w:szCs w:val="18"/>
-              </w:rPr>
-              <w:t>m</w:t>
+              <w:t>{{ p.vessel.length }}m</w:t>
             </w:r>
           </w:p>
         </w:tc>
@@ -953,7 +878,7 @@
               <w:bottom w:val="nil"/>
               <w:right w:val="nil"/>
             </w:tcBorders>
-            <w:vAlign w:val="bottom"/>
+            <w:vAlign w:val="center"/>
           </w:tcPr>
           <w:p>
             <w:pPr>
@@ -974,16 +899,7 @@
                 <w:sz w:val="18"/>
                 <w:szCs w:val="18"/>
               </w:rPr>
-              <w:t>{{ p.vessel.draft }}</w:t>
-            </w:r>
-            <w:r>
-              <w:rPr>
-                <w:rFonts w:cs="Arial" w:ascii="Arial Nova Light" w:hAnsi="Arial Nova Light"/>
-                <w:color w:val="464646"/>
-                <w:sz w:val="18"/>
-                <w:szCs w:val="18"/>
-              </w:rPr>
-              <w:t>m</w:t>
+              <w:t>{{ p.vessel.draft }}m</w:t>
             </w:r>
           </w:p>
         </w:tc>
@@ -996,7 +912,7 @@
               <w:bottom w:val="nil"/>
               <w:right w:val="nil"/>
             </w:tcBorders>
-            <w:vAlign w:val="bottom"/>
+            <w:vAlign w:val="center"/>
           </w:tcPr>
           <w:p>
             <w:pPr>
@@ -1030,13 +946,14 @@
               <w:bottom w:val="nil"/>
               <w:right w:val="nil"/>
             </w:tcBorders>
-            <w:vAlign w:val="bottom"/>
+            <w:vAlign w:val="center"/>
           </w:tcPr>
           <w:p>
             <w:pPr>
               <w:pStyle w:val="Normal"/>
               <w:spacing w:lineRule="auto" w:line="240" w:before="0" w:after="120"/>
               <w:contextualSpacing/>
+              <w:jc w:val="center"/>
               <w:rPr>
                 <w:rFonts w:ascii="Arial Nova Light" w:hAnsi="Arial Nova Light" w:cs="Arial"/>
                 <w:color w:val="464646"/>
@@ -1052,6 +969,86 @@
                 <w:szCs w:val="18"/>
               </w:rPr>
               <w:t>{{ p.authorised_by }}</w:t>
+            </w:r>
+          </w:p>
+        </w:tc>
+      </w:tr>
+      <w:tr>
+        <w:trPr>
+          <w:trHeight w:val="227" w:hRule="atLeast"/>
+        </w:trPr>
+        <w:tc>
+          <w:tcPr>
+            <w:tcW w:w="8930" w:type="dxa"/>
+            <w:gridSpan w:val="6"/>
+            <w:tcBorders>
+              <w:top w:val="nil"/>
+              <w:left w:val="nil"/>
+              <w:bottom w:val="nil"/>
+              <w:right w:val="nil"/>
+            </w:tcBorders>
+            <w:vAlign w:val="center"/>
+          </w:tcPr>
+          <w:p>
+            <w:pPr>
+              <w:pStyle w:val="Normal"/>
+              <w:spacing w:lineRule="auto" w:line="240" w:before="0" w:after="120"/>
+              <w:contextualSpacing/>
+              <w:rPr>
+                <w:rFonts w:ascii="Arial Nova Light" w:hAnsi="Arial Nova Light" w:cs="Arial"/>
+                <w:color w:val="464646"/>
+                <w:sz w:val="18"/>
+                <w:szCs w:val="18"/>
+              </w:rPr>
+            </w:pPr>
+            <w:r>
+              <w:rPr>
+                <w:rFonts w:cs="Arial" w:ascii="Arial Nova Light" w:hAnsi="Arial Nova Light"/>
+                <w:color w:val="464646"/>
+                <w:sz w:val="18"/>
+                <w:szCs w:val="18"/>
+              </w:rPr>
+              <w:t>Mobile: {{ p.mobile_number }}</w:t>
+            </w:r>
+          </w:p>
+        </w:tc>
+      </w:tr>
+      <w:tr>
+        <w:trPr>
+          <w:trHeight w:val="227" w:hRule="atLeast"/>
+        </w:trPr>
+        <w:tc>
+          <w:tcPr>
+            <w:tcW w:w="8930" w:type="dxa"/>
+            <w:gridSpan w:val="6"/>
+            <w:tcBorders>
+              <w:top w:val="nil"/>
+              <w:left w:val="nil"/>
+              <w:bottom w:val="nil"/>
+              <w:right w:val="nil"/>
+            </w:tcBorders>
+            <w:vAlign w:val="center"/>
+          </w:tcPr>
+          <w:p>
+            <w:pPr>
+              <w:pStyle w:val="Normal"/>
+              <w:spacing w:lineRule="auto" w:line="240" w:before="0" w:after="120"/>
+              <w:contextualSpacing/>
+              <w:rPr>
+                <w:rFonts w:ascii="Arial Nova Light" w:hAnsi="Arial Nova Light" w:cs="Arial"/>
+                <w:color w:val="464646"/>
+                <w:sz w:val="18"/>
+                <w:szCs w:val="18"/>
+              </w:rPr>
+            </w:pPr>
+            <w:r>
+              <w:rPr>
+                <w:rFonts w:cs="Arial" w:ascii="Arial Nova Light" w:hAnsi="Arial Nova Light"/>
+                <w:color w:val="464646"/>
+                <w:sz w:val="18"/>
+                <w:szCs w:val="18"/>
+              </w:rPr>
+              <w:t>Email: {{ p.email_address }}</w:t>
             </w:r>
           </w:p>
         </w:tc>
@@ -1090,102 +1087,6 @@
                 <w:sz w:val="18"/>
                 <w:szCs w:val="18"/>
               </w:rPr>
-              <w:t xml:space="preserve">Mobile: </w:t>
-            </w:r>
-            <w:r>
-              <w:rPr>
-                <w:rFonts w:cs="Arial" w:ascii="Arial Nova Light" w:hAnsi="Arial Nova Light"/>
-                <w:color w:val="464646"/>
-                <w:sz w:val="18"/>
-                <w:szCs w:val="18"/>
-              </w:rPr>
-              <w:t>{{ p.mobile_number }}</w:t>
-            </w:r>
-          </w:p>
-        </w:tc>
-      </w:tr>
-      <w:tr>
-        <w:trPr>
-          <w:trHeight w:val="227" w:hRule="atLeast"/>
-        </w:trPr>
-        <w:tc>
-          <w:tcPr>
-            <w:tcW w:w="8930" w:type="dxa"/>
-            <w:gridSpan w:val="6"/>
-            <w:tcBorders>
-              <w:top w:val="nil"/>
-              <w:left w:val="nil"/>
-              <w:bottom w:val="nil"/>
-              <w:right w:val="nil"/>
-            </w:tcBorders>
-          </w:tcPr>
-          <w:p>
-            <w:pPr>
-              <w:pStyle w:val="Normal"/>
-              <w:spacing w:lineRule="auto" w:line="240" w:before="0" w:after="120"/>
-              <w:contextualSpacing/>
-              <w:rPr>
-                <w:rFonts w:ascii="Arial Nova Light" w:hAnsi="Arial Nova Light" w:cs="Arial"/>
-                <w:color w:val="464646"/>
-                <w:sz w:val="18"/>
-                <w:szCs w:val="18"/>
-              </w:rPr>
-            </w:pPr>
-            <w:r>
-              <w:rPr>
-                <w:rFonts w:cs="Arial" w:ascii="Arial Nova Light" w:hAnsi="Arial Nova Light"/>
-                <w:color w:val="464646"/>
-                <w:sz w:val="18"/>
-                <w:szCs w:val="18"/>
-              </w:rPr>
-              <w:t xml:space="preserve">Email: </w:t>
-            </w:r>
-            <w:r>
-              <w:rPr>
-                <w:rFonts w:cs="Arial" w:ascii="Arial Nova Light" w:hAnsi="Arial Nova Light"/>
-                <w:color w:val="464646"/>
-                <w:sz w:val="18"/>
-                <w:szCs w:val="18"/>
-              </w:rPr>
-              <w:t>{{ p.email_address }}</w:t>
-            </w:r>
-          </w:p>
-        </w:tc>
-      </w:tr>
-      <w:tr>
-        <w:trPr>
-          <w:trHeight w:val="227" w:hRule="atLeast"/>
-        </w:trPr>
-        <w:tc>
-          <w:tcPr>
-            <w:tcW w:w="8930" w:type="dxa"/>
-            <w:gridSpan w:val="6"/>
-            <w:tcBorders>
-              <w:top w:val="nil"/>
-              <w:left w:val="nil"/>
-              <w:bottom w:val="nil"/>
-              <w:right w:val="nil"/>
-            </w:tcBorders>
-          </w:tcPr>
-          <w:p>
-            <w:pPr>
-              <w:pStyle w:val="Normal"/>
-              <w:spacing w:lineRule="auto" w:line="240" w:before="0" w:after="120"/>
-              <w:contextualSpacing/>
-              <w:rPr>
-                <w:rFonts w:ascii="Arial Nova Light" w:hAnsi="Arial Nova Light" w:cs="Arial"/>
-                <w:color w:val="464646"/>
-                <w:sz w:val="18"/>
-                <w:szCs w:val="18"/>
-              </w:rPr>
-            </w:pPr>
-            <w:r>
-              <w:rPr>
-                <w:rFonts w:cs="Arial" w:ascii="Arial Nova Light" w:hAnsi="Arial Nova Light"/>
-                <w:color w:val="464646"/>
-                <w:sz w:val="18"/>
-                <w:szCs w:val="18"/>
-              </w:rPr>
               <w:t>{%tr endfor %}</w:t>
             </w:r>
           </w:p>
@@ -1406,7 +1307,6 @@
     <w:rPrDefault>
       <w:rPr>
         <w:rFonts w:ascii="Calibri" w:hAnsi="Calibri" w:eastAsia="Calibri" w:cs="" w:asciiTheme="minorHAnsi" w:cstheme="minorBidi" w:eastAsiaTheme="minorHAnsi" w:hAnsiTheme="minorHAnsi"/>
-        <w:sz w:val="22"/>
         <w:szCs w:val="22"/>
         <w:lang w:val="en-AU" w:eastAsia="en-US" w:bidi="ar-SA"/>
       </w:rPr>
@@ -1801,6 +1701,7 @@
     <w:rsid w:val="00dc46f5"/>
     <w:pPr>
       <w:widowControl/>
+      <w:suppressAutoHyphens w:val="true"/>
       <w:bidi w:val="0"/>
       <w:spacing w:lineRule="auto" w:line="259" w:before="0" w:after="160"/>
       <w:jc w:val="left"/>

</xml_diff>